<commit_message>
Antes de reunion AGAELA
</commit_message>
<xml_diff>
--- a/entrenamiento/resultados/ImagenesGraficas.docx
+++ b/entrenamiento/resultados/ImagenesGraficas.docx
@@ -3,12 +3,57 @@
 <w:document xmlns:wpc="http://schemas.microsoft.com/office/word/2010/wordprocessingCanvas" xmlns:cx="http://schemas.microsoft.com/office/drawing/2014/chartex" xmlns:cx1="http://schemas.microsoft.com/office/drawing/2015/9/8/chartex" xmlns:cx2="http://schemas.microsoft.com/office/drawing/2015/10/21/chartex" xmlns:cx3="http://schemas.microsoft.com/office/drawing/2016/5/9/chartex" xmlns:cx4="http://schemas.microsoft.com/office/drawing/2016/5/10/chartex" xmlns:cx5="http://schemas.microsoft.com/office/drawing/2016/5/11/chartex" xmlns:cx6="http://schemas.microsoft.com/office/drawing/2016/5/12/chartex" xmlns:cx7="http://schemas.microsoft.com/office/drawing/2016/5/13/chartex" xmlns:cx8="http://schemas.microsoft.com/office/drawing/2016/5/14/chartex" xmlns:mc="http://schemas.openxmlformats.org/markup-compatibility/2006" xmlns:aink="http://schemas.microsoft.com/office/drawing/2016/ink" xmlns:am3d="http://schemas.microsoft.com/office/drawing/2017/model3d" xmlns:o="urn:schemas-microsoft-com:office:office" xmlns:oel="http://schemas.microsoft.com/office/2019/extlst" xmlns:r="http://schemas.openxmlformats.org/officeDocument/2006/relationships" xmlns:m="http://schemas.openxmlformats.org/officeDocument/2006/math" xmlns:v="urn:schemas-microsoft-com:vml" xmlns:wp14="http://schemas.microsoft.com/office/word/2010/wordprocessingDrawing" xmlns:wp="http://schemas.openxmlformats.org/drawingml/2006/wordprocessingDrawing" xmlns:w10="urn:schemas-microsoft-com:office:word" xmlns:w="http://schemas.openxmlformats.org/wordprocessingml/2006/main" xmlns:w14="http://schemas.microsoft.com/office/word/2010/wordml" xmlns:w15="http://schemas.microsoft.com/office/word/2012/wordml" xmlns:w16cex="http://schemas.microsoft.com/office/word/2018/wordml/cex" xmlns:w16cid="http://schemas.microsoft.com/office/word/2016/wordml/cid" xmlns:w16="http://schemas.microsoft.com/office/word/2018/wordml" xmlns:w16du="http://schemas.microsoft.com/office/word/2023/wordml/word16du" xmlns:w16sdtdh="http://schemas.microsoft.com/office/word/2020/wordml/sdtdatahash" xmlns:w16se="http://schemas.microsoft.com/office/word/2015/wordml/symex" xmlns:wpg="http://schemas.microsoft.com/office/word/2010/wordprocessingGroup" xmlns:wpi="http://schemas.microsoft.com/office/word/2010/wordprocessingInk" xmlns:wne="http://schemas.microsoft.com/office/word/2006/wordml" xmlns:wps="http://schemas.microsoft.com/office/word/2010/wordprocessingShape" mc:Ignorable="w14 w15 w16se w16cid w16 w16cex w16sdtdh w16du wp14">
   <w:body>
     <w:p>
-      <w:r>
+      <w:pPr>
+        <w:rPr>
+          <w:noProof/>
+          <w:lang w:val="es-ES"/>
+        </w:rPr>
+      </w:pPr>
+      <w:r>
+        <w:rPr>
+          <w:noProof/>
+          <w:lang w:val="es-ES"/>
+        </w:rPr>
+        <w:t>Modelo ann_1_11 con los datos d</w:t>
+      </w:r>
+      <w:r>
+        <w:rPr>
+          <w:noProof/>
+          <w:lang w:val="es-ES"/>
+        </w:rPr>
+        <w:t>e input0.txt</w:t>
+      </w:r>
+    </w:p>
+    <w:p>
+      <w:pPr>
+        <w:rPr>
+          <w:noProof/>
+          <w:lang w:val="es-ES"/>
+        </w:rPr>
+      </w:pPr>
+      <w:r>
+        <w:rPr>
+          <w:noProof/>
+          <w:lang w:val="es-ES"/>
+        </w:rPr>
+        <w:t>Con el optimizador redefiniendose en cada bajada de lr ( se aprecia al final el error sube)</w:t>
+      </w:r>
+    </w:p>
+    <w:p>
+      <w:pPr>
+        <w:rPr>
+          <w:lang w:val="es-ES"/>
+        </w:rPr>
+      </w:pPr>
+      <w:r>
+        <w:rPr>
+          <w:lang w:val="es-ES"/>
+        </w:rPr>
         <w:drawing>
-          <wp:inline distT="0" distB="0" distL="0" distR="0" wp14:anchorId="5B97C30F" wp14:editId="3EB7352E">
-            <wp:extent cx="5731510" cy="3222625"/>
-            <wp:effectExtent l="0" t="0" r="2540" b="0"/>
-            <wp:docPr id="1060432459" name="Picture 1" descr="A screen shot of a computer&#10;&#10;Description automatically generated"/>
+          <wp:inline distT="0" distB="0" distL="0" distR="0" wp14:anchorId="5AAA66BB" wp14:editId="70E17961">
+            <wp:extent cx="5731510" cy="3236595"/>
+            <wp:effectExtent l="0" t="0" r="2540" b="1905"/>
+            <wp:docPr id="1171681086" name="Picture 1" descr="A screen shot of a graph&#10;&#10;Description automatically generated"/>
             <wp:cNvGraphicFramePr>
               <a:graphicFrameLocks xmlns:a="http://schemas.openxmlformats.org/drawingml/2006/main" noChangeAspect="1"/>
             </wp:cNvGraphicFramePr>
@@ -16,7 +61,7 @@
               <a:graphicData uri="http://schemas.openxmlformats.org/drawingml/2006/picture">
                 <pic:pic xmlns:pic="http://schemas.openxmlformats.org/drawingml/2006/picture">
                   <pic:nvPicPr>
-                    <pic:cNvPr id="1060432459" name="Picture 1" descr="A screen shot of a computer&#10;&#10;Description automatically generated"/>
+                    <pic:cNvPr id="1171681086" name="Picture 1" descr="A screen shot of a graph&#10;&#10;Description automatically generated"/>
                     <pic:cNvPicPr/>
                   </pic:nvPicPr>
                   <pic:blipFill>
@@ -28,7 +73,7 @@
                   <pic:spPr>
                     <a:xfrm>
                       <a:off x="0" y="0"/>
-                      <a:ext cx="5731510" cy="3222625"/>
+                      <a:ext cx="5731510" cy="3236595"/>
                     </a:xfrm>
                     <a:prstGeom prst="rect">
                       <a:avLst/>
@@ -39,6 +84,241 @@
             </a:graphic>
           </wp:inline>
         </w:drawing>
+      </w:r>
+    </w:p>
+    <w:p>
+      <w:pPr>
+        <w:rPr>
+          <w:lang w:val="es-ES"/>
+        </w:rPr>
+      </w:pPr>
+      <w:r>
+        <w:rPr>
+          <w:lang w:val="es-ES"/>
+        </w:rPr>
+        <w:t>Con el optimizador bien hecho:</w:t>
+      </w:r>
+    </w:p>
+    <w:p>
+      <w:pPr>
+        <w:rPr>
+          <w:lang w:val="es-ES"/>
+        </w:rPr>
+      </w:pPr>
+      <w:r>
+        <w:rPr>
+          <w:lang w:val="es-ES"/>
+        </w:rPr>
+        <w:drawing>
+          <wp:inline distT="0" distB="0" distL="0" distR="0" wp14:anchorId="380B57F4" wp14:editId="47E78CEB">
+            <wp:extent cx="5731510" cy="3236595"/>
+            <wp:effectExtent l="0" t="0" r="2540" b="1905"/>
+            <wp:docPr id="1364693102" name="Picture 1" descr="A screen shot of a graph&#10;&#10;Description automatically generated"/>
+            <wp:cNvGraphicFramePr>
+              <a:graphicFrameLocks xmlns:a="http://schemas.openxmlformats.org/drawingml/2006/main" noChangeAspect="1"/>
+            </wp:cNvGraphicFramePr>
+            <a:graphic xmlns:a="http://schemas.openxmlformats.org/drawingml/2006/main">
+              <a:graphicData uri="http://schemas.openxmlformats.org/drawingml/2006/picture">
+                <pic:pic xmlns:pic="http://schemas.openxmlformats.org/drawingml/2006/picture">
+                  <pic:nvPicPr>
+                    <pic:cNvPr id="1364693102" name="Picture 1" descr="A screen shot of a graph&#10;&#10;Description automatically generated"/>
+                    <pic:cNvPicPr/>
+                  </pic:nvPicPr>
+                  <pic:blipFill>
+                    <a:blip r:embed="rId5"/>
+                    <a:stretch>
+                      <a:fillRect/>
+                    </a:stretch>
+                  </pic:blipFill>
+                  <pic:spPr>
+                    <a:xfrm>
+                      <a:off x="0" y="0"/>
+                      <a:ext cx="5731510" cy="3236595"/>
+                    </a:xfrm>
+                    <a:prstGeom prst="rect">
+                      <a:avLst/>
+                    </a:prstGeom>
+                  </pic:spPr>
+                </pic:pic>
+              </a:graphicData>
+            </a:graphic>
+          </wp:inline>
+        </w:drawing>
+      </w:r>
+    </w:p>
+    <w:p>
+      <w:pPr>
+        <w:rPr>
+          <w:lang w:val="es-ES"/>
+        </w:rPr>
+      </w:pPr>
+      <w:r>
+        <w:rPr>
+          <w:lang w:val="es-ES"/>
+        </w:rPr>
+        <w:lastRenderedPageBreak/>
+        <w:drawing>
+          <wp:inline distT="0" distB="0" distL="0" distR="0" wp14:anchorId="19D677F3" wp14:editId="4991E6A3">
+            <wp:extent cx="5731510" cy="3048000"/>
+            <wp:effectExtent l="0" t="0" r="2540" b="0"/>
+            <wp:docPr id="1995320830" name="Picture 1" descr="A graph on a white background&#10;&#10;Description automatically generated"/>
+            <wp:cNvGraphicFramePr>
+              <a:graphicFrameLocks xmlns:a="http://schemas.openxmlformats.org/drawingml/2006/main" noChangeAspect="1"/>
+            </wp:cNvGraphicFramePr>
+            <a:graphic xmlns:a="http://schemas.openxmlformats.org/drawingml/2006/main">
+              <a:graphicData uri="http://schemas.openxmlformats.org/drawingml/2006/picture">
+                <pic:pic xmlns:pic="http://schemas.openxmlformats.org/drawingml/2006/picture">
+                  <pic:nvPicPr>
+                    <pic:cNvPr id="1995320830" name="Picture 1" descr="A graph on a white background&#10;&#10;Description automatically generated"/>
+                    <pic:cNvPicPr/>
+                  </pic:nvPicPr>
+                  <pic:blipFill>
+                    <a:blip r:embed="rId6"/>
+                    <a:stretch>
+                      <a:fillRect/>
+                    </a:stretch>
+                  </pic:blipFill>
+                  <pic:spPr>
+                    <a:xfrm>
+                      <a:off x="0" y="0"/>
+                      <a:ext cx="5731510" cy="3048000"/>
+                    </a:xfrm>
+                    <a:prstGeom prst="rect">
+                      <a:avLst/>
+                    </a:prstGeom>
+                  </pic:spPr>
+                </pic:pic>
+              </a:graphicData>
+            </a:graphic>
+          </wp:inline>
+        </w:drawing>
+      </w:r>
+    </w:p>
+    <w:p>
+      <w:pPr>
+        <w:rPr>
+          <w:lang w:val="es-ES"/>
+        </w:rPr>
+      </w:pPr>
+      <w:r>
+        <w:rPr>
+          <w:lang w:val="es-ES"/>
+        </w:rPr>
+        <w:drawing>
+          <wp:inline distT="0" distB="0" distL="0" distR="0" wp14:anchorId="7CA11B31" wp14:editId="4E495C69">
+            <wp:extent cx="5731510" cy="3048000"/>
+            <wp:effectExtent l="0" t="0" r="2540" b="0"/>
+            <wp:docPr id="2049442969" name="Picture 1" descr="A graph with red and blue lines&#10;&#10;Description automatically generated"/>
+            <wp:cNvGraphicFramePr>
+              <a:graphicFrameLocks xmlns:a="http://schemas.openxmlformats.org/drawingml/2006/main" noChangeAspect="1"/>
+            </wp:cNvGraphicFramePr>
+            <a:graphic xmlns:a="http://schemas.openxmlformats.org/drawingml/2006/main">
+              <a:graphicData uri="http://schemas.openxmlformats.org/drawingml/2006/picture">
+                <pic:pic xmlns:pic="http://schemas.openxmlformats.org/drawingml/2006/picture">
+                  <pic:nvPicPr>
+                    <pic:cNvPr id="2049442969" name="Picture 1" descr="A graph with red and blue lines&#10;&#10;Description automatically generated"/>
+                    <pic:cNvPicPr/>
+                  </pic:nvPicPr>
+                  <pic:blipFill>
+                    <a:blip r:embed="rId7"/>
+                    <a:stretch>
+                      <a:fillRect/>
+                    </a:stretch>
+                  </pic:blipFill>
+                  <pic:spPr>
+                    <a:xfrm>
+                      <a:off x="0" y="0"/>
+                      <a:ext cx="5731510" cy="3048000"/>
+                    </a:xfrm>
+                    <a:prstGeom prst="rect">
+                      <a:avLst/>
+                    </a:prstGeom>
+                  </pic:spPr>
+                </pic:pic>
+              </a:graphicData>
+            </a:graphic>
+          </wp:inline>
+        </w:drawing>
+      </w:r>
+    </w:p>
+    <w:p>
+      <w:pPr>
+        <w:rPr>
+          <w:lang w:val="es-ES"/>
+        </w:rPr>
+      </w:pPr>
+      <w:r>
+        <w:rPr>
+          <w:lang w:val="es-ES"/>
+        </w:rPr>
+        <w:t xml:space="preserve">Error de </w:t>
+      </w:r>
+      <w:r>
+        <w:rPr>
+          <w:lang w:val="es-ES"/>
+        </w:rPr>
+        <w:t>test</w:t>
+      </w:r>
+      <w:r>
+        <w:rPr>
+          <w:lang w:val="es-ES"/>
+        </w:rPr>
+        <w:t>: 0.018556322902441025</w:t>
+      </w:r>
+    </w:p>
+    <w:p>
+      <w:pPr>
+        <w:rPr>
+          <w:lang w:val="es-ES"/>
+        </w:rPr>
+      </w:pPr>
+      <w:r>
+        <w:rPr>
+          <w:lang w:val="es-ES"/>
+        </w:rPr>
+        <w:t>Error euclidiano: 0.16347937285900116</w:t>
+      </w:r>
+    </w:p>
+    <w:p>
+      <w:pPr>
+        <w:rPr>
+          <w:lang w:val="es-ES"/>
+        </w:rPr>
+      </w:pPr>
+      <w:r>
+        <w:rPr>
+          <w:lang w:val="es-ES"/>
+        </w:rPr>
+        <w:t>RESNET 15-15-15</w:t>
+      </w:r>
+      <w:r>
+        <w:rPr>
+          <w:lang w:val="es-ES"/>
+        </w:rPr>
+        <w:t>(18)</w:t>
+      </w:r>
+    </w:p>
+    <w:p>
+      <w:r>
+        <w:t xml:space="preserve">Mean EMC Val:  0.09925651572828997 </w:t>
+      </w:r>
+    </w:p>
+    <w:p>
+      <w:r>
+        <w:t xml:space="preserve">Std EMC Val:  0.021652505739952227 </w:t>
+      </w:r>
+    </w:p>
+    <w:p>
+      <w:r>
+        <w:t xml:space="preserve">Mean EUC Loss:  0.4039311763370125 </w:t>
+      </w:r>
+    </w:p>
+    <w:p>
+      <w:r>
+        <w:t>Std EUC Loss:  0.04597466281340589</w:t>
+      </w:r>
+      <w:r>
+        <w:br/>
       </w:r>
     </w:p>
     <w:sectPr>

</xml_diff>